<commit_message>
slx-253: Adicionada notificacao extrajudicial a geracao em lote
</commit_message>
<xml_diff>
--- a/docassemble/docassemble/brcomeducalegal/data/templates/notificacao-extrajudicial.docx
+++ b/docassemble/docassemble/brcomeducalegal/data/templates/notificacao-extrajudicial.docx
@@ -42,80 +42,37 @@
     </w:p>
     <w:p>
       <w:pPr>
-        <w:pBdr>
-          <w:top w:space="0" w:sz="0" w:val="nil"/>
-          <w:left w:space="0" w:sz="0" w:val="nil"/>
-          <w:bottom w:space="0" w:sz="0" w:val="nil"/>
-          <w:right w:space="0" w:sz="0" w:val="nil"/>
-          <w:between w:space="0" w:sz="0" w:val="nil"/>
-        </w:pBdr>
-        <w:spacing w:after="240" w:before="240" w:line="300" w:lineRule="auto"/>
-        <w:rPr>
-          <w:b w:val="1"/>
-          <w:color w:val="000000"/>
-        </w:rPr>
+        <w:spacing w:after="240" w:before="240" w:line="300" w:lineRule="auto"/>
+        <w:jc w:val="both"/>
+        <w:rPr/>
+      </w:pPr>
+      <w:r>
+        <w:rPr>
+          <w:rtl w:val="0"/>
+        </w:rPr>
+        <w:t xml:space="preserve">{%p for item in notifieds %}</w:t>
+      </w:r>
+    </w:p>
+    <w:p>
+      <w:pPr>
+        <w:spacing w:after="240" w:before="240" w:line="300" w:lineRule="auto"/>
+        <w:rPr/>
       </w:pPr>
       <w:bookmarkStart w:colFirst="0" w:colLast="0" w:name="_gjdgxs" w:id="0"/>
       <w:bookmarkEnd w:id="0"/>
       <w:r>
         <w:rPr>
           <w:b w:val="1"/>
-          <w:color w:val="000000"/>
-          <w:rtl w:val="0"/>
-        </w:rPr>
-        <w:t xml:space="preserve">A(</w:t>
+          <w:rtl w:val="0"/>
+        </w:rPr>
+        <w:t xml:space="preserve">A(o) Sr(a). </w:t>
       </w:r>
       <w:r>
         <w:rPr>
           <w:b w:val="1"/>
           <w:rtl w:val="0"/>
         </w:rPr>
-        <w:t xml:space="preserve">o</w:t>
-      </w:r>
-      <w:r>
-        <w:rPr>
-          <w:b w:val="1"/>
-          <w:color w:val="000000"/>
-          <w:rtl w:val="0"/>
-        </w:rPr>
-        <w:t xml:space="preserve">) S</w:t>
-      </w:r>
-      <w:r>
-        <w:rPr>
-          <w:b w:val="1"/>
-          <w:rtl w:val="0"/>
-        </w:rPr>
-        <w:t xml:space="preserve">r</w:t>
-      </w:r>
-      <w:r>
-        <w:rPr>
-          <w:b w:val="1"/>
-          <w:color w:val="000000"/>
-          <w:rtl w:val="0"/>
-        </w:rPr>
-        <w:t xml:space="preserve">(</w:t>
-      </w:r>
-      <w:r>
-        <w:rPr>
-          <w:b w:val="1"/>
-          <w:rtl w:val="0"/>
-        </w:rPr>
-        <w:t xml:space="preserve">a</w:t>
-      </w:r>
-      <w:r>
-        <w:rPr>
-          <w:b w:val="1"/>
-          <w:color w:val="000000"/>
-          <w:rtl w:val="0"/>
-        </w:rPr>
-        <w:t xml:space="preserve">). </w:t>
-      </w:r>
-      <w:r>
-        <w:rPr>
-          <w:b w:val="1"/>
-          <w:rtl w:val="0"/>
-        </w:rPr>
-        <w:t xml:space="preserve">{{ title_case(notified.name.first | lower) }}</w:t>
+        <w:t xml:space="preserve">{{ title_case(item.name.text | lower) }}</w:t>
       </w:r>
       <w:r>
         <w:rPr>
@@ -132,7 +89,7 @@
         <w:rPr>
           <w:rtl w:val="0"/>
         </w:rPr>
-        <w:t xml:space="preserve">{{ title_case(notified.address.street_name | lower) }}</w:t>
+        <w:t xml:space="preserve">{{ title_case(item.address.street_name | lower) }}</w:t>
       </w:r>
       <w:r>
         <w:rPr>
@@ -144,7 +101,7 @@
         <w:rPr>
           <w:rtl w:val="0"/>
         </w:rPr>
-        <w:t xml:space="preserve">{{ notified.address_street_number }}</w:t>
+        <w:t xml:space="preserve">{{ item.address.street_number }}</w:t>
       </w:r>
       <w:r>
         <w:rPr>
@@ -156,7 +113,7 @@
         <w:rPr>
           <w:rtl w:val="0"/>
         </w:rPr>
-        <w:t xml:space="preserve">{% if notified.address_complement %}</w:t>
+        <w:t xml:space="preserve">{% if item.address.unit %}</w:t>
       </w:r>
       <w:r>
         <w:rPr>
@@ -168,7 +125,7 @@
         <w:rPr>
           <w:rtl w:val="0"/>
         </w:rPr>
-        <w:t xml:space="preserve">{{ title_case(notified.address_complement | lower) }}</w:t>
+        <w:t xml:space="preserve">{{ title_case(item.address.unit | lower) }}</w:t>
       </w:r>
       <w:r>
         <w:rPr>
@@ -192,7 +149,7 @@
         <w:rPr>
           <w:rtl w:val="0"/>
         </w:rPr>
-        <w:t xml:space="preserve">{{  title_case(notified.address_neighborhood | lower) }}</w:t>
+        <w:t xml:space="preserve">{{  title_case(item.address.neighborhood | lower) }}</w:t>
       </w:r>
     </w:p>
     <w:p>
@@ -204,7 +161,7 @@
         <w:rPr>
           <w:rtl w:val="0"/>
         </w:rPr>
-        <w:t xml:space="preserve">{{ title_case(notified.address_city | lower) }}</w:t>
+        <w:t xml:space="preserve">{{ title_case(item.address.city | lower) }}</w:t>
       </w:r>
       <w:r>
         <w:rPr>
@@ -216,7 +173,7 @@
         <w:rPr>
           <w:rtl w:val="0"/>
         </w:rPr>
-        <w:t xml:space="preserve">{{ notified.address_state | upper }}</w:t>
+        <w:t xml:space="preserve">{{ item.address.state | upper }}</w:t>
       </w:r>
       <w:r>
         <w:rPr>
@@ -228,13 +185,26 @@
         <w:rPr>
           <w:rtl w:val="0"/>
         </w:rPr>
-        <w:t xml:space="preserve">{{ notified.address_postal_code }}</w:t>
+        <w:t xml:space="preserve">{{ item.address.zip }}</w:t>
       </w:r>
       <w:r>
         <w:rPr>
           <w:rtl w:val="0"/>
         </w:rPr>
         <w:t xml:space="preserve">.</w:t>
+      </w:r>
+    </w:p>
+    <w:p>
+      <w:pPr>
+        <w:spacing w:after="240" w:before="240" w:line="300" w:lineRule="auto"/>
+        <w:jc w:val="both"/>
+        <w:rPr/>
+      </w:pPr>
+      <w:r>
+        <w:rPr>
+          <w:rtl w:val="0"/>
+        </w:rPr>
+        <w:t xml:space="preserve">{%p endfor %}</w:t>
       </w:r>
       <w:r>
         <w:rPr>
@@ -391,6 +361,28 @@
     </w:p>
     <w:p>
       <w:pPr>
+        <w:spacing w:after="240" w:before="240" w:line="300" w:lineRule="auto"/>
+        <w:jc w:val="both"/>
+        <w:rPr>
+          <w:b w:val="1"/>
+          <w:sz w:val="24"/>
+          <w:szCs w:val="24"/>
+        </w:rPr>
+      </w:pPr>
+      <w:r>
+        <w:rPr>
+          <w:rtl w:val="0"/>
+        </w:rPr>
+        <w:t xml:space="preserve">{%p for item in notifieds %}</w:t>
+      </w:r>
+      <w:r>
+        <w:rPr>
+          <w:rtl w:val="0"/>
+        </w:rPr>
+      </w:r>
+    </w:p>
+    <w:p>
+      <w:pPr>
         <w:pBdr>
           <w:top w:space="0" w:sz="0" w:val="nil"/>
           <w:left w:space="0" w:sz="0" w:val="nil"/>
@@ -400,9 +392,7 @@
         </w:pBdr>
         <w:spacing w:after="240" w:before="240" w:line="300" w:lineRule="auto"/>
         <w:jc w:val="both"/>
-        <w:rPr>
-          <w:color w:val="000000"/>
-        </w:rPr>
+        <w:rPr/>
       </w:pPr>
       <w:r>
         <w:rPr>
@@ -415,7 +405,7 @@
         <w:rPr>
           <w:rtl w:val="0"/>
         </w:rPr>
-        <w:t xml:space="preserve">{{ title_case(notified.name.first | lower) }}</w:t>
+        <w:t xml:space="preserve">{{ title_case(item.name.text | lower) }}</w:t>
       </w:r>
       <w:r>
         <w:rPr>
@@ -427,13 +417,13 @@
         <w:rPr>
           <w:rtl w:val="0"/>
         </w:rPr>
-        <w:t xml:space="preserve">{% if  notified.occupation %}</w:t>
-      </w:r>
-      <w:r>
-        <w:rPr>
-          <w:rtl w:val="0"/>
-        </w:rPr>
-        <w:t xml:space="preserve">{{ notified.occupation | lower }}</w:t>
+        <w:t xml:space="preserve">{% if  item.occupation %}</w:t>
+      </w:r>
+      <w:r>
+        <w:rPr>
+          <w:rtl w:val="0"/>
+        </w:rPr>
+        <w:t xml:space="preserve">{{ item.occupation | lower }}</w:t>
       </w:r>
       <w:r>
         <w:rPr>
@@ -451,7 +441,7 @@
         <w:rPr>
           <w:rtl w:val="0"/>
         </w:rPr>
-        <w:t xml:space="preserve">{{ notified.nationality | lower }}</w:t>
+        <w:t xml:space="preserve">{{ item.nationality | lower }}</w:t>
       </w:r>
       <w:r>
         <w:rPr>
@@ -463,7 +453,7 @@
         <w:rPr>
           <w:rtl w:val="0"/>
         </w:rPr>
-        <w:t xml:space="preserve">{{ notified.marital_status | lower }}</w:t>
+        <w:t xml:space="preserve">{{ item.marital_status | lower }}</w:t>
       </w:r>
       <w:r>
         <w:rPr>
@@ -475,7 +465,7 @@
         <w:rPr>
           <w:rtl w:val="0"/>
         </w:rPr>
-        <w:t xml:space="preserve">{{ notified.rg | upper }}</w:t>
+        <w:t xml:space="preserve">{{ item.rg | upper }}</w:t>
       </w:r>
       <w:r>
         <w:rPr>
@@ -487,7 +477,7 @@
         <w:rPr>
           <w:rtl w:val="0"/>
         </w:rPr>
-        <w:t xml:space="preserve">{{ notified.cpf }}</w:t>
+        <w:t xml:space="preserve">{{ item.cpf }}</w:t>
       </w:r>
       <w:r>
         <w:rPr>
@@ -499,13 +489,13 @@
         <w:rPr>
           <w:rtl w:val="0"/>
         </w:rPr>
-        <w:t xml:space="preserve">{% if notified.email %}</w:t>
-      </w:r>
-      <w:r>
-        <w:rPr>
-          <w:rtl w:val="0"/>
-        </w:rPr>
-        <w:t xml:space="preserve">{{ notified.email | lower }}</w:t>
+        <w:t xml:space="preserve">{% if item.email %}</w:t>
+      </w:r>
+      <w:r>
+        <w:rPr>
+          <w:rtl w:val="0"/>
+        </w:rPr>
+        <w:t xml:space="preserve">{{ item.email | lower }}</w:t>
       </w:r>
       <w:r>
         <w:rPr>
@@ -518,17 +508,6 @@
           <w:rtl w:val="0"/>
         </w:rPr>
         <w:t xml:space="preserve">{% endif %}</w:t>
-      </w:r>
-      <w:r>
-        <w:rPr>
-          <w:rtl w:val="0"/>
-        </w:rPr>
-        <w:t xml:space="preserve">pelos fatos e fundamentos que se seguem:</w:t>
-      </w:r>
-      <w:r>
-        <w:rPr>
-          <w:rtl w:val="0"/>
-        </w:rPr>
       </w:r>
     </w:p>
     <w:p>
@@ -546,6 +525,39 @@
           <w:color w:val="000000"/>
         </w:rPr>
       </w:pPr>
+      <w:r>
+        <w:rPr>
+          <w:rtl w:val="0"/>
+        </w:rPr>
+        <w:t xml:space="preserve">{%p endfor %} </w:t>
+      </w:r>
+      <w:r>
+        <w:rPr>
+          <w:rtl w:val="0"/>
+        </w:rPr>
+        <w:t xml:space="preserve">pelos fatos e fundamentos que se seguem:</w:t>
+      </w:r>
+      <w:r>
+        <w:rPr>
+          <w:rtl w:val="0"/>
+        </w:rPr>
+      </w:r>
+    </w:p>
+    <w:p>
+      <w:pPr>
+        <w:pBdr>
+          <w:top w:space="0" w:sz="0" w:val="nil"/>
+          <w:left w:space="0" w:sz="0" w:val="nil"/>
+          <w:bottom w:space="0" w:sz="0" w:val="nil"/>
+          <w:right w:space="0" w:sz="0" w:val="nil"/>
+          <w:between w:space="0" w:sz="0" w:val="nil"/>
+        </w:pBdr>
+        <w:spacing w:after="240" w:before="240" w:line="300" w:lineRule="auto"/>
+        <w:jc w:val="both"/>
+        <w:rPr>
+          <w:color w:val="000000"/>
+        </w:rPr>
+      </w:pPr>
       <w:bookmarkStart w:colFirst="0" w:colLast="0" w:name="_30j0zll" w:id="1"/>
       <w:bookmarkEnd w:id="1"/>
       <w:r>
@@ -606,7 +618,7 @@
         <w:rPr>
           <w:rtl w:val="0"/>
         </w:rPr>
-        <w:t xml:space="preserve">{{ "%.2f"|format(debit_value) | replace(".",",") }} ({{ extended_debit_value }}</w:t>
+        <w:t xml:space="preserve">{{ "%.2f"|format(debt_value) | replace(".",",") }} ({{ extended_debt_value }}</w:t>
       </w:r>
       <w:r>
         <w:rPr>

</xml_diff>

<commit_message>
slx-253: Correcoes nas variaveis do email
</commit_message>
<xml_diff>
--- a/docassemble/docassemble/brcomeducalegal/data/templates/notificacao-extrajudicial.docx
+++ b/docassemble/docassemble/brcomeducalegal/data/templates/notificacao-extrajudicial.docx
@@ -521,9 +521,7 @@
         </w:pBdr>
         <w:spacing w:after="240" w:before="240" w:line="300" w:lineRule="auto"/>
         <w:jc w:val="both"/>
-        <w:rPr>
-          <w:color w:val="000000"/>
-        </w:rPr>
+        <w:rPr/>
       </w:pPr>
       <w:r>
         <w:rPr>
@@ -531,6 +529,22 @@
         </w:rPr>
         <w:t xml:space="preserve">{%p endfor %} </w:t>
       </w:r>
+    </w:p>
+    <w:p>
+      <w:pPr>
+        <w:pBdr>
+          <w:top w:space="0" w:sz="0" w:val="nil"/>
+          <w:left w:space="0" w:sz="0" w:val="nil"/>
+          <w:bottom w:space="0" w:sz="0" w:val="nil"/>
+          <w:right w:space="0" w:sz="0" w:val="nil"/>
+          <w:between w:space="0" w:sz="0" w:val="nil"/>
+        </w:pBdr>
+        <w:spacing w:after="240" w:before="240" w:line="300" w:lineRule="auto"/>
+        <w:jc w:val="both"/>
+        <w:rPr>
+          <w:color w:val="000000"/>
+        </w:rPr>
+      </w:pPr>
       <w:r>
         <w:rPr>
           <w:rtl w:val="0"/>

</xml_diff>

<commit_message>
alterada a obrigatoriedade das variaveis
</commit_message>
<xml_diff>
--- a/docassemble/docassemble/brcomeducalegal/data/templates/notificacao-extrajudicial.docx
+++ b/docassemble/docassemble/brcomeducalegal/data/templates/notificacao-extrajudicial.docx
@@ -320,7 +320,7 @@
         <w:rPr>
           <w:rtl w:val="0"/>
         </w:rPr>
-        <w:t xml:space="preserve">, inscrita no CNPJ sob n. {{ school[“cnpj”] }}, com sede na Capital do Estado de {{ school[“state”] }}, na {{ title_case( school[“street”] | lower) }}, n. {{ school[“street_number”] }}, {% if school[“unit”] %}{{ title_case(school[“unit”] | lower) }}, {% endif %}bairro {{ title_case(school[“neighborhood”] | lower) }} – CEP {{ school[“zip”] }}, neste ato representada na forma de seu Estatuto Social,</w:t>
+        <w:t xml:space="preserve">, inscrita no CNPJ sob n. {{ school[“cnpj”] }}, com sede na Capital do Estado de {{ school[“state”] }}, na {{ title_case( school[“street”] | lower) }}, n. {{ school[“street_number”] }}, {% if school[“unit”] %}{{ title_case(school[“unit”] | lower) }}, {% endif %}bairro {{ title_case(school[“neighborhood”] | lower) }} – CEP {{ school[“zip”] }}, neste ato representada por seu representante legal,</w:t>
       </w:r>
       <w:r>
         <w:rPr>
@@ -344,16 +344,12 @@
         <w:rPr>
           <w:b w:val="1"/>
           <w:color w:val="000000"/>
-          <w:sz w:val="24"/>
-          <w:szCs w:val="24"/>
         </w:rPr>
       </w:pPr>
       <w:r>
         <w:rPr>
           <w:b w:val="1"/>
           <w:color w:val="000000"/>
-          <w:sz w:val="24"/>
-          <w:szCs w:val="24"/>
           <w:rtl w:val="0"/>
         </w:rPr>
         <w:t xml:space="preserve">NOTIFICAR EXTRAJUDICIALMENTE</w:t>
@@ -435,7 +431,7 @@
         <w:rPr>
           <w:rtl w:val="0"/>
         </w:rPr>
-        <w:t xml:space="preserve">{% endif %}</w:t>
+        <w:t xml:space="preserve">{% endif %}{% if  item.nationality %}</w:t>
       </w:r>
       <w:r>
         <w:rPr>
@@ -447,7 +443,7 @@
         <w:rPr>
           <w:rtl w:val="0"/>
         </w:rPr>
-        <w:t xml:space="preserve">, </w:t>
+        <w:t xml:space="preserve">,{% endif %}{% if  item.marital_status %} </w:t>
       </w:r>
       <w:r>
         <w:rPr>
@@ -459,7 +455,7 @@
         <w:rPr>
           <w:rtl w:val="0"/>
         </w:rPr>
-        <w:t xml:space="preserve">, portador(a) do RG n.º </w:t>
+        <w:t xml:space="preserve">,{% endif %} {% if  item.rg %}portador(a) do RG n.º </w:t>
       </w:r>
       <w:r>
         <w:rPr>
@@ -471,7 +467,7 @@
         <w:rPr>
           <w:rtl w:val="0"/>
         </w:rPr>
-        <w:t xml:space="preserve">, inscrito(a) no CPF sob o n.º </w:t>
+        <w:t xml:space="preserve">,{% endif %} inscrito(a) no CPF sob o n.º </w:t>
       </w:r>
       <w:r>
         <w:rPr>
@@ -579,7 +575,7 @@
           <w:color w:val="000000"/>
           <w:rtl w:val="0"/>
         </w:rPr>
-        <w:t xml:space="preserve">As partes firmaram contrato particular prestação de serviços educacionais durante o ano letivo de</w:t>
+        <w:t xml:space="preserve">As partes firmaram contrato particular de prestação de serviços educacionais durante o ano letivo de</w:t>
       </w:r>
       <w:r>
         <w:rPr>
@@ -620,7 +616,20 @@
           <w:color w:val="000000"/>
           <w:rtl w:val="0"/>
         </w:rPr>
-        <w:t xml:space="preserve"> Apesar de ciente das condições de pagamento estipuladas em contrato, V. S.ª não realizou a quitação das parcelas discriminadas no extrato que segue anexo a esta notificação, cujo valor corrigido e acrescido dos encargos contratualmente previstos, totaliza a quantia de </w:t>
+        <w:t xml:space="preserve"> Apesar de ciente das condições de pagamento estipuladas em contrato, V. S.ª não realizou a quitação das parcelas,</w:t>
+      </w:r>
+      <w:r>
+        <w:rPr>
+          <w:rtl w:val="0"/>
+        </w:rPr>
+        <w:t xml:space="preserve"> </w:t>
+      </w:r>
+      <w:r>
+        <w:rPr>
+          <w:color w:val="000000"/>
+          <w:rtl w:val="0"/>
+        </w:rPr>
+        <w:t xml:space="preserve">cujo valor corrigido e acrescido dos encargos contratualmente previstos, totaliza a quantia de </w:t>
       </w:r>
       <w:r>
         <w:rPr>
@@ -718,7 +727,7 @@
         <w:rPr>
           <w:rtl w:val="0"/>
         </w:rPr>
-        <w:t xml:space="preserve">, solicitamos que entre em contato com a secretaria do(a) </w:t>
+        <w:t xml:space="preserve">, solicitamos que entre em contato com a área de Atendimento do(a) </w:t>
       </w:r>
       <w:r>
         <w:rPr>
@@ -731,7 +740,7 @@
         <w:rPr>
           <w:rtl w:val="0"/>
         </w:rPr>
-        <w:t xml:space="preserve"> pelo telefone </w:t>
+        <w:t xml:space="preserve"> pelo e-mail {{ financeiro_email }} ou pelo telefone </w:t>
       </w:r>
       <w:r>
         <w:rPr>
@@ -822,25 +831,6 @@
         </w:pBdr>
         <w:spacing w:after="240" w:before="240" w:line="300" w:lineRule="auto"/>
         <w:jc w:val="both"/>
-        <w:rPr/>
-      </w:pPr>
-      <w:r>
-        <w:rPr>
-          <w:rtl w:val="0"/>
-        </w:rPr>
-      </w:r>
-    </w:p>
-    <w:p>
-      <w:pPr>
-        <w:pBdr>
-          <w:top w:space="0" w:sz="0" w:val="nil"/>
-          <w:left w:space="0" w:sz="0" w:val="nil"/>
-          <w:bottom w:space="0" w:sz="0" w:val="nil"/>
-          <w:right w:space="0" w:sz="0" w:val="nil"/>
-          <w:between w:space="0" w:sz="0" w:val="nil"/>
-        </w:pBdr>
-        <w:spacing w:after="240" w:before="240" w:line="300" w:lineRule="auto"/>
-        <w:jc w:val="both"/>
         <w:rPr>
           <w:color w:val="000000"/>
         </w:rPr>
@@ -851,26 +841,6 @@
           <w:rtl w:val="0"/>
         </w:rPr>
         <w:t xml:space="preserve">Atenciosamente,</w:t>
-      </w:r>
-    </w:p>
-    <w:p>
-      <w:pPr>
-        <w:pBdr>
-          <w:top w:space="0" w:sz="0" w:val="nil"/>
-          <w:left w:space="0" w:sz="0" w:val="nil"/>
-          <w:bottom w:space="0" w:sz="0" w:val="nil"/>
-          <w:right w:space="0" w:sz="0" w:val="nil"/>
-          <w:between w:space="0" w:sz="0" w:val="nil"/>
-        </w:pBdr>
-        <w:spacing w:after="240" w:before="240" w:line="300" w:lineRule="auto"/>
-        <w:ind w:left="1559.0551181102362" w:firstLine="0"/>
-        <w:jc w:val="both"/>
-        <w:rPr/>
-      </w:pPr>
-      <w:r>
-        <w:rPr>
-          <w:rtl w:val="0"/>
-        </w:rPr>
       </w:r>
     </w:p>
     <w:p>
@@ -879,75 +849,324 @@
         <w:widowControl w:val="0"/>
         <w:spacing w:after="0" w:before="0" w:lineRule="auto"/>
         <w:ind w:left="2267.71653543307" w:right="5.669291338583093" w:firstLine="0"/>
-        <w:rPr>
-          <w:b w:val="0"/>
-          <w:color w:val="ffffff"/>
-        </w:rPr>
+        <w:rPr/>
       </w:pPr>
       <w:bookmarkStart w:colFirst="0" w:colLast="0" w:name="_3gwd7x623abz" w:id="2"/>
       <w:bookmarkEnd w:id="2"/>
       <w:r>
         <w:rPr>
-          <w:b w:val="0"/>
-          <w:color w:val="ffffff"/>
-          <w:sz w:val="22"/>
-          <w:szCs w:val="22"/>
-          <w:rtl w:val="0"/>
-        </w:rPr>
-        <w:t xml:space="preserve">{{  generate_anchor('signHere', school[“email”])  }}</w:t>
-      </w:r>
-      <w:r>
-        <w:rPr>
-          <w:rtl w:val="0"/>
-        </w:rPr>
-      </w:r>
-    </w:p>
-    <w:p>
-      <w:pPr>
-        <w:pBdr>
-          <w:top w:space="0" w:sz="0" w:val="nil"/>
-          <w:left w:space="0" w:sz="0" w:val="nil"/>
-          <w:bottom w:space="0" w:sz="0" w:val="nil"/>
-          <w:right w:space="0" w:sz="0" w:val="nil"/>
-          <w:between w:space="0" w:sz="0" w:val="nil"/>
-        </w:pBdr>
-        <w:spacing w:after="0" w:before="0" w:line="480" w:lineRule="auto"/>
-        <w:ind w:left="0" w:firstLine="0"/>
+          <w:rtl w:val="0"/>
+        </w:rPr>
+      </w:r>
+    </w:p>
+    <w:p>
+      <w:pPr>
+        <w:rPr/>
+      </w:pPr>
+      <w:r>
+        <w:rPr>
+          <w:rtl w:val="0"/>
+        </w:rPr>
+      </w:r>
+    </w:p>
+    <w:tbl>
+      <w:tblPr>
+        <w:tblStyle w:val="Table1"/>
+        <w:tblW w:w="9356.0" w:type="dxa"/>
         <w:jc w:val="center"/>
-        <w:rPr>
-          <w:color w:val="000000"/>
-        </w:rPr>
-      </w:pPr>
-      <w:r>
-        <w:rPr>
-          <w:color w:val="000000"/>
-          <w:rtl w:val="0"/>
-        </w:rPr>
-        <w:t xml:space="preserve">________________________________________________</w:t>
-      </w:r>
-    </w:p>
-    <w:p>
-      <w:pPr>
-        <w:pBdr>
-          <w:top w:space="0" w:sz="0" w:val="nil"/>
-          <w:left w:space="0" w:sz="0" w:val="nil"/>
-          <w:bottom w:space="0" w:sz="0" w:val="nil"/>
-          <w:right w:space="0" w:sz="0" w:val="nil"/>
-          <w:between w:space="0" w:sz="0" w:val="nil"/>
-        </w:pBdr>
-        <w:spacing w:after="0" w:before="0" w:line="480" w:lineRule="auto"/>
-        <w:jc w:val="center"/>
-        <w:rPr>
-          <w:color w:val="000000"/>
-        </w:rPr>
-      </w:pPr>
-      <w:r>
-        <w:rPr>
-          <w:b w:val="1"/>
-          <w:rtl w:val="0"/>
-        </w:rPr>
-        <w:t xml:space="preserve">{{ school[“legal_name”] | upper }}</w:t>
-      </w:r>
+        <w:tblBorders>
+          <w:top w:color="ffffff" w:space="0" w:sz="8" w:val="single"/>
+          <w:left w:color="ffffff" w:space="0" w:sz="8" w:val="single"/>
+          <w:bottom w:color="ffffff" w:space="0" w:sz="8" w:val="single"/>
+          <w:right w:color="ffffff" w:space="0" w:sz="8" w:val="single"/>
+          <w:insideH w:color="ffffff" w:space="0" w:sz="8" w:val="single"/>
+          <w:insideV w:color="ffffff" w:space="0" w:sz="8" w:val="single"/>
+        </w:tblBorders>
+        <w:tblLayout w:type="fixed"/>
+        <w:tblLook w:val="0600"/>
+      </w:tblPr>
+      <w:tblGrid>
+        <w:gridCol w:w="4678"/>
+        <w:gridCol w:w="4678"/>
+        <w:tblGridChange w:id="0">
+          <w:tblGrid>
+            <w:gridCol w:w="4678"/>
+            <w:gridCol w:w="4678"/>
+          </w:tblGrid>
+        </w:tblGridChange>
+      </w:tblGrid>
+      <w:tr>
+        <w:trPr>
+          <w:trHeight w:val="566.9291338582677" w:hRule="atLeast"/>
+        </w:trPr>
+        <w:tc>
+          <w:tcPr>
+            <w:shd w:fill="auto" w:val="clear"/>
+            <w:tcMar>
+              <w:top w:w="56.69291338582678" w:type="dxa"/>
+              <w:left w:w="56.69291338582678" w:type="dxa"/>
+              <w:bottom w:w="56.69291338582678" w:type="dxa"/>
+              <w:right w:w="56.69291338582678" w:type="dxa"/>
+            </w:tcMar>
+            <w:vAlign w:val="top"/>
+          </w:tcPr>
+          <w:p>
+            <w:pPr>
+              <w:keepNext w:val="0"/>
+              <w:keepLines w:val="0"/>
+              <w:widowControl w:val="0"/>
+              <w:pBdr>
+                <w:top w:space="0" w:sz="0" w:val="nil"/>
+                <w:left w:space="0" w:sz="0" w:val="nil"/>
+                <w:bottom w:space="0" w:sz="0" w:val="nil"/>
+                <w:right w:space="0" w:sz="0" w:val="nil"/>
+                <w:between w:space="0" w:sz="0" w:val="nil"/>
+              </w:pBdr>
+              <w:shd w:fill="auto" w:val="clear"/>
+              <w:spacing w:after="0" w:before="0" w:line="240" w:lineRule="auto"/>
+              <w:ind w:left="0" w:right="0" w:firstLine="0"/>
+              <w:jc w:val="center"/>
+              <w:rPr/>
+            </w:pPr>
+            <w:r>
+              <w:rPr>
+                <w:rtl w:val="0"/>
+              </w:rPr>
+              <w:t xml:space="preserve">_______________________________</w:t>
+            </w:r>
+          </w:p>
+          <w:p>
+            <w:pPr>
+              <w:keepNext w:val="0"/>
+              <w:keepLines w:val="0"/>
+              <w:widowControl w:val="0"/>
+              <w:pBdr>
+                <w:top w:space="0" w:sz="0" w:val="nil"/>
+                <w:left w:space="0" w:sz="0" w:val="nil"/>
+                <w:bottom w:space="0" w:sz="0" w:val="nil"/>
+                <w:right w:space="0" w:sz="0" w:val="nil"/>
+                <w:between w:space="0" w:sz="0" w:val="nil"/>
+              </w:pBdr>
+              <w:shd w:fill="auto" w:val="clear"/>
+              <w:spacing w:after="0" w:before="0" w:line="240" w:lineRule="auto"/>
+              <w:ind w:left="0" w:right="0" w:firstLine="0"/>
+              <w:jc w:val="center"/>
+              <w:rPr>
+                <w:b w:val="1"/>
+              </w:rPr>
+            </w:pPr>
+            <w:r>
+              <w:rPr>
+                <w:rtl w:val="0"/>
+              </w:rPr>
+            </w:r>
+          </w:p>
+          <w:p>
+            <w:pPr>
+              <w:keepNext w:val="0"/>
+              <w:keepLines w:val="0"/>
+              <w:widowControl w:val="0"/>
+              <w:pBdr>
+                <w:top w:space="0" w:sz="0" w:val="nil"/>
+                <w:left w:space="0" w:sz="0" w:val="nil"/>
+                <w:bottom w:space="0" w:sz="0" w:val="nil"/>
+                <w:right w:space="0" w:sz="0" w:val="nil"/>
+                <w:between w:space="0" w:sz="0" w:val="nil"/>
+              </w:pBdr>
+              <w:shd w:fill="auto" w:val="clear"/>
+              <w:spacing w:after="0" w:before="0" w:line="240" w:lineRule="auto"/>
+              <w:ind w:left="0" w:right="0" w:firstLine="0"/>
+              <w:jc w:val="center"/>
+              <w:rPr>
+                <w:b w:val="1"/>
+              </w:rPr>
+            </w:pPr>
+            <w:r>
+              <w:rPr>
+                <w:b w:val="1"/>
+                <w:rtl w:val="0"/>
+              </w:rPr>
+              <w:t xml:space="preserve">Pedro Guimarães Neto</w:t>
+            </w:r>
+          </w:p>
+        </w:tc>
+        <w:tc>
+          <w:tcPr>
+            <w:shd w:fill="auto" w:val="clear"/>
+            <w:tcMar>
+              <w:top w:w="56.69291338582678" w:type="dxa"/>
+              <w:left w:w="56.69291338582678" w:type="dxa"/>
+              <w:bottom w:w="56.69291338582678" w:type="dxa"/>
+              <w:right w:w="56.69291338582678" w:type="dxa"/>
+            </w:tcMar>
+            <w:vAlign w:val="top"/>
+          </w:tcPr>
+          <w:p>
+            <w:pPr>
+              <w:widowControl w:val="0"/>
+              <w:jc w:val="center"/>
+              <w:rPr>
+                <w:b w:val="1"/>
+              </w:rPr>
+            </w:pPr>
+            <w:r>
+              <w:rPr>
+                <w:rtl w:val="0"/>
+              </w:rPr>
+              <w:t xml:space="preserve">_______________________________</w:t>
+            </w:r>
+            <w:r>
+              <w:rPr>
+                <w:rtl w:val="0"/>
+              </w:rPr>
+            </w:r>
+          </w:p>
+          <w:p>
+            <w:pPr>
+              <w:keepNext w:val="0"/>
+              <w:keepLines w:val="0"/>
+              <w:widowControl w:val="0"/>
+              <w:pBdr>
+                <w:top w:space="0" w:sz="0" w:val="nil"/>
+                <w:left w:space="0" w:sz="0" w:val="nil"/>
+                <w:bottom w:space="0" w:sz="0" w:val="nil"/>
+                <w:right w:space="0" w:sz="0" w:val="nil"/>
+                <w:between w:space="0" w:sz="0" w:val="nil"/>
+              </w:pBdr>
+              <w:shd w:fill="auto" w:val="clear"/>
+              <w:spacing w:after="0" w:before="0" w:line="240" w:lineRule="auto"/>
+              <w:ind w:left="0" w:right="0" w:firstLine="0"/>
+              <w:jc w:val="center"/>
+              <w:rPr>
+                <w:b w:val="1"/>
+              </w:rPr>
+            </w:pPr>
+            <w:r>
+              <w:rPr>
+                <w:rtl w:val="0"/>
+              </w:rPr>
+            </w:r>
+          </w:p>
+          <w:p>
+            <w:pPr>
+              <w:keepNext w:val="0"/>
+              <w:keepLines w:val="0"/>
+              <w:widowControl w:val="0"/>
+              <w:pBdr>
+                <w:top w:space="0" w:sz="0" w:val="nil"/>
+                <w:left w:space="0" w:sz="0" w:val="nil"/>
+                <w:bottom w:space="0" w:sz="0" w:val="nil"/>
+                <w:right w:space="0" w:sz="0" w:val="nil"/>
+                <w:between w:space="0" w:sz="0" w:val="nil"/>
+              </w:pBdr>
+              <w:shd w:fill="auto" w:val="clear"/>
+              <w:spacing w:after="0" w:before="0" w:line="240" w:lineRule="auto"/>
+              <w:ind w:left="0" w:right="0" w:firstLine="0"/>
+              <w:jc w:val="center"/>
+              <w:rPr>
+                <w:b w:val="1"/>
+              </w:rPr>
+            </w:pPr>
+            <w:r>
+              <w:rPr>
+                <w:b w:val="1"/>
+                <w:rtl w:val="0"/>
+              </w:rPr>
+              <w:t xml:space="preserve">Isabela Carolina Costa Barbosa</w:t>
+            </w:r>
+          </w:p>
+        </w:tc>
+      </w:tr>
+      <w:tr>
+        <w:trPr>
+          <w:trHeight w:val="566.9291338582677" w:hRule="atLeast"/>
+        </w:trPr>
+        <w:tc>
+          <w:tcPr>
+            <w:shd w:fill="auto" w:val="clear"/>
+            <w:tcMar>
+              <w:top w:w="56.69291338582678" w:type="dxa"/>
+              <w:left w:w="56.69291338582678" w:type="dxa"/>
+              <w:bottom w:w="56.69291338582678" w:type="dxa"/>
+              <w:right w:w="56.69291338582678" w:type="dxa"/>
+            </w:tcMar>
+            <w:vAlign w:val="top"/>
+          </w:tcPr>
+          <w:p>
+            <w:pPr>
+              <w:keepNext w:val="0"/>
+              <w:keepLines w:val="0"/>
+              <w:widowControl w:val="0"/>
+              <w:pBdr>
+                <w:top w:space="0" w:sz="0" w:val="nil"/>
+                <w:left w:space="0" w:sz="0" w:val="nil"/>
+                <w:bottom w:space="0" w:sz="0" w:val="nil"/>
+                <w:right w:space="0" w:sz="0" w:val="nil"/>
+                <w:between w:space="0" w:sz="0" w:val="nil"/>
+              </w:pBdr>
+              <w:shd w:fill="auto" w:val="clear"/>
+              <w:spacing w:after="0" w:before="0" w:line="240" w:lineRule="auto"/>
+              <w:ind w:left="0" w:right="0" w:firstLine="0"/>
+              <w:jc w:val="center"/>
+              <w:rPr>
+                <w:b w:val="1"/>
+              </w:rPr>
+            </w:pPr>
+            <w:r>
+              <w:rPr>
+                <w:b w:val="1"/>
+                <w:rtl w:val="0"/>
+              </w:rPr>
+              <w:t xml:space="preserve">OAB/MG 101.430</w:t>
+            </w:r>
+          </w:p>
+        </w:tc>
+        <w:tc>
+          <w:tcPr>
+            <w:shd w:fill="auto" w:val="clear"/>
+            <w:tcMar>
+              <w:top w:w="56.69291338582678" w:type="dxa"/>
+              <w:left w:w="56.69291338582678" w:type="dxa"/>
+              <w:bottom w:w="56.69291338582678" w:type="dxa"/>
+              <w:right w:w="56.69291338582678" w:type="dxa"/>
+            </w:tcMar>
+            <w:vAlign w:val="top"/>
+          </w:tcPr>
+          <w:p>
+            <w:pPr>
+              <w:keepNext w:val="0"/>
+              <w:keepLines w:val="0"/>
+              <w:widowControl w:val="0"/>
+              <w:pBdr>
+                <w:top w:space="0" w:sz="0" w:val="nil"/>
+                <w:left w:space="0" w:sz="0" w:val="nil"/>
+                <w:bottom w:space="0" w:sz="0" w:val="nil"/>
+                <w:right w:space="0" w:sz="0" w:val="nil"/>
+                <w:between w:space="0" w:sz="0" w:val="nil"/>
+              </w:pBdr>
+              <w:shd w:fill="auto" w:val="clear"/>
+              <w:spacing w:after="0" w:before="0" w:line="240" w:lineRule="auto"/>
+              <w:ind w:left="0" w:right="0" w:firstLine="0"/>
+              <w:jc w:val="center"/>
+              <w:rPr>
+                <w:b w:val="1"/>
+              </w:rPr>
+            </w:pPr>
+            <w:r>
+              <w:rPr>
+                <w:b w:val="1"/>
+                <w:rtl w:val="0"/>
+              </w:rPr>
+              <w:t xml:space="preserve">OAB/MG 173.881</w:t>
+            </w:r>
+          </w:p>
+        </w:tc>
+      </w:tr>
+    </w:tbl>
+    <w:p>
+      <w:pPr>
+        <w:rPr/>
+      </w:pPr>
       <w:r>
         <w:rPr>
           <w:rtl w:val="0"/>
@@ -1176,6 +1395,55 @@
       <w:sz w:val="48"/>
       <w:szCs w:val="48"/>
     </w:rPr>
+  </w:style>
+  <w:style w:type="table" w:styleId="Table1">
+    <w:basedOn w:val="TableNormal"/>
+    <w:tblPr>
+      <w:tblStyleRowBandSize w:val="1"/>
+      <w:tblStyleColBandSize w:val="1"/>
+      <w:tblCellMar>
+        <w:top w:w="100.0" w:type="dxa"/>
+        <w:left w:w="100.0" w:type="dxa"/>
+        <w:bottom w:w="100.0" w:type="dxa"/>
+        <w:right w:w="100.0" w:type="dxa"/>
+      </w:tblCellMar>
+    </w:tblPr>
+    <w:tblStylePr w:type="band1Horz">
+      <w:tcPr/>
+    </w:tblStylePr>
+    <w:tblStylePr w:type="band1Vert">
+      <w:tcPr/>
+    </w:tblStylePr>
+    <w:tblStylePr w:type="band2Horz">
+      <w:tcPr/>
+    </w:tblStylePr>
+    <w:tblStylePr w:type="band2Vert">
+      <w:tcPr/>
+    </w:tblStylePr>
+    <w:tblStylePr w:type="firstCol">
+      <w:tcPr/>
+    </w:tblStylePr>
+    <w:tblStylePr w:type="firstRow">
+      <w:tcPr/>
+    </w:tblStylePr>
+    <w:tblStylePr w:type="lastCol">
+      <w:tcPr/>
+    </w:tblStylePr>
+    <w:tblStylePr w:type="lastRow">
+      <w:tcPr/>
+    </w:tblStylePr>
+    <w:tblStylePr w:type="neCell">
+      <w:tcPr/>
+    </w:tblStylePr>
+    <w:tblStylePr w:type="nwCell">
+      <w:tcPr/>
+    </w:tblStylePr>
+    <w:tblStylePr w:type="seCell">
+      <w:tcPr/>
+    </w:tblStylePr>
+    <w:tblStylePr w:type="swCell">
+      <w:tcPr/>
+    </w:tblStylePr>
   </w:style>
 </w:styles>
 </file>

</xml_diff>

<commit_message>
slx-273: corrigida versao da notificacao-extrajudicial.docx
</commit_message>
<xml_diff>
--- a/docassemble/docassemble/brcomeducalegal/data/templates/notificacao-extrajudicial.docx
+++ b/docassemble/docassemble/brcomeducalegal/data/templates/notificacao-extrajudicial.docx
@@ -14,25 +14,7 @@
         <w:rPr>
           <w:rtl w:val="0"/>
         </w:rPr>
-        <w:t xml:space="preserve">{{ title_case(signature_local | lower) }}</w:t>
-      </w:r>
-      <w:r>
-        <w:rPr>
-          <w:rtl w:val="0"/>
-        </w:rPr>
-        <w:t xml:space="preserve">, </w:t>
-      </w:r>
-      <w:r>
-        <w:rPr>
-          <w:rtl w:val="0"/>
-        </w:rPr>
-        <w:t xml:space="preserve">{{ signature_date }}</w:t>
-      </w:r>
-      <w:r>
-        <w:rPr>
-          <w:rtl w:val="0"/>
-        </w:rPr>
-        <w:t xml:space="preserve">.</w:t>
+        <w:t xml:space="preserve">{{ title_case(signature_local | lower) }}, {{ signature_date }}.</w:t>
       </w:r>
       <w:r>
         <w:rPr>
@@ -161,19 +143,7 @@
         <w:rPr>
           <w:rtl w:val="0"/>
         </w:rPr>
-        <w:t xml:space="preserve">{{ title_case(item.address.city | lower) }}</w:t>
-      </w:r>
-      <w:r>
-        <w:rPr>
-          <w:rtl w:val="0"/>
-        </w:rPr>
-        <w:t xml:space="preserve">/</w:t>
-      </w:r>
-      <w:r>
-        <w:rPr>
-          <w:rtl w:val="0"/>
-        </w:rPr>
-        <w:t xml:space="preserve">{{ item.address.state | upper }}</w:t>
+        <w:t xml:space="preserve">{{ title_case(item.address.city | lower) }}/{{ item.address.state | upper }}</w:t>
       </w:r>
       <w:r>
         <w:rPr>
@@ -320,7 +290,109 @@
         <w:rPr>
           <w:rtl w:val="0"/>
         </w:rPr>
-        <w:t xml:space="preserve">, inscrita no CNPJ sob n. {{ school[“cnpj”] }}, com sede na Capital do Estado de {{ school[“state”] }}, na {{ title_case( school[“street”] | lower) }}, n. {{ school[“street_number”] }}, {% if school[“unit”] %}{{ title_case(school[“unit”] | lower) }}, {% endif %}bairro {{ title_case(school[“neighborhood”] | lower) }} – CEP {{ school[“zip”] }}, neste ato representada por seu representante legal,</w:t>
+        <w:t xml:space="preserve">, inscrita no CNPJ sob n. </w:t>
+      </w:r>
+      <w:r>
+        <w:rPr>
+          <w:rtl w:val="0"/>
+        </w:rPr>
+        <w:t xml:space="preserve">{{ school[“cnpj”] }}</w:t>
+      </w:r>
+      <w:r>
+        <w:rPr>
+          <w:rtl w:val="0"/>
+        </w:rPr>
+        <w:t xml:space="preserve">, com sede na Capital do Estado de </w:t>
+      </w:r>
+      <w:r>
+        <w:rPr>
+          <w:rtl w:val="0"/>
+        </w:rPr>
+        <w:t xml:space="preserve">{{ school[“state”] }}</w:t>
+      </w:r>
+      <w:r>
+        <w:rPr>
+          <w:rtl w:val="0"/>
+        </w:rPr>
+        <w:t xml:space="preserve">, na </w:t>
+      </w:r>
+      <w:r>
+        <w:rPr>
+          <w:rtl w:val="0"/>
+        </w:rPr>
+        <w:t xml:space="preserve">{{ title_case( school[“street”] | lower) }}</w:t>
+      </w:r>
+      <w:r>
+        <w:rPr>
+          <w:rtl w:val="0"/>
+        </w:rPr>
+        <w:t xml:space="preserve">, n. </w:t>
+      </w:r>
+      <w:r>
+        <w:rPr>
+          <w:rtl w:val="0"/>
+        </w:rPr>
+        <w:t xml:space="preserve">{{ school[“street_number”] }}</w:t>
+      </w:r>
+      <w:r>
+        <w:rPr>
+          <w:rtl w:val="0"/>
+        </w:rPr>
+        <w:t xml:space="preserve">, </w:t>
+      </w:r>
+      <w:r>
+        <w:rPr>
+          <w:rtl w:val="0"/>
+        </w:rPr>
+        <w:t xml:space="preserve">{% if school[“unit”] %}</w:t>
+      </w:r>
+      <w:r>
+        <w:rPr>
+          <w:rtl w:val="0"/>
+        </w:rPr>
+        <w:t xml:space="preserve">{{ title_case(school[“unit”] | lower) }}</w:t>
+      </w:r>
+      <w:r>
+        <w:rPr>
+          <w:rtl w:val="0"/>
+        </w:rPr>
+        <w:t xml:space="preserve">, </w:t>
+      </w:r>
+      <w:r>
+        <w:rPr>
+          <w:rtl w:val="0"/>
+        </w:rPr>
+        <w:t xml:space="preserve">{% endif %}</w:t>
+      </w:r>
+      <w:r>
+        <w:rPr>
+          <w:rtl w:val="0"/>
+        </w:rPr>
+        <w:t xml:space="preserve">bairro </w:t>
+      </w:r>
+      <w:r>
+        <w:rPr>
+          <w:rtl w:val="0"/>
+        </w:rPr>
+        <w:t xml:space="preserve">{{ title_case(school[“neighborhood”] | lower) }}</w:t>
+      </w:r>
+      <w:r>
+        <w:rPr>
+          <w:rtl w:val="0"/>
+        </w:rPr>
+        <w:t xml:space="preserve"> – CEP </w:t>
+      </w:r>
+      <w:r>
+        <w:rPr>
+          <w:rtl w:val="0"/>
+        </w:rPr>
+        <w:t xml:space="preserve">{{ school[“zip”] }}</w:t>
+      </w:r>
+      <w:r>
+        <w:rPr>
+          <w:rtl w:val="0"/>
+        </w:rPr>
+        <w:t xml:space="preserve">, neste ato representada por seu representante legal,</w:t>
       </w:r>
       <w:r>
         <w:rPr>
@@ -443,7 +515,19 @@
         <w:rPr>
           <w:rtl w:val="0"/>
         </w:rPr>
-        <w:t xml:space="preserve">,{% endif %}{% if  item.marital_status %} </w:t>
+        <w:t xml:space="preserve">,</w:t>
+      </w:r>
+      <w:r>
+        <w:rPr>
+          <w:rtl w:val="0"/>
+        </w:rPr>
+        <w:t xml:space="preserve">{% endif %}{% if  item.marital_status %}</w:t>
+      </w:r>
+      <w:r>
+        <w:rPr>
+          <w:rtl w:val="0"/>
+        </w:rPr>
+        <w:t xml:space="preserve"> </w:t>
       </w:r>
       <w:r>
         <w:rPr>
@@ -455,7 +539,19 @@
         <w:rPr>
           <w:rtl w:val="0"/>
         </w:rPr>
-        <w:t xml:space="preserve">,{% endif %} {% if  item.rg %}portador(a) do RG n.º </w:t>
+        <w:t xml:space="preserve">,</w:t>
+      </w:r>
+      <w:r>
+        <w:rPr>
+          <w:rtl w:val="0"/>
+        </w:rPr>
+        <w:t xml:space="preserve">{% endif %} {% if  item.rg %}</w:t>
+      </w:r>
+      <w:r>
+        <w:rPr>
+          <w:rtl w:val="0"/>
+        </w:rPr>
+        <w:t xml:space="preserve">portador(a) do RG n.º </w:t>
       </w:r>
       <w:r>
         <w:rPr>
@@ -467,7 +563,19 @@
         <w:rPr>
           <w:rtl w:val="0"/>
         </w:rPr>
-        <w:t xml:space="preserve">,{% endif %} inscrito(a) no CPF sob o n.º </w:t>
+        <w:t xml:space="preserve">,</w:t>
+      </w:r>
+      <w:r>
+        <w:rPr>
+          <w:rtl w:val="0"/>
+        </w:rPr>
+        <w:t xml:space="preserve">{% endif %}</w:t>
+      </w:r>
+      <w:r>
+        <w:rPr>
+          <w:rtl w:val="0"/>
+        </w:rPr>
+        <w:t xml:space="preserve"> inscrito(a) no CPF sob o n.º </w:t>
       </w:r>
       <w:r>
         <w:rPr>
@@ -523,7 +631,7 @@
         <w:rPr>
           <w:rtl w:val="0"/>
         </w:rPr>
-        <w:t xml:space="preserve">{%p endfor %} </w:t>
+        <w:t xml:space="preserve">{%p endfor %}</w:t>
       </w:r>
     </w:p>
     <w:p>
@@ -740,7 +848,19 @@
         <w:rPr>
           <w:rtl w:val="0"/>
         </w:rPr>
-        <w:t xml:space="preserve"> pelo e-mail {{ financeiro_email }} ou pelo telefone </w:t>
+        <w:t xml:space="preserve"> pelo e-mail </w:t>
+      </w:r>
+      <w:r>
+        <w:rPr>
+          <w:rtl w:val="0"/>
+        </w:rPr>
+        <w:t xml:space="preserve">{{ financeiro_email }}</w:t>
+      </w:r>
+      <w:r>
+        <w:rPr>
+          <w:rtl w:val="0"/>
+        </w:rPr>
+        <w:t xml:space="preserve"> ou pelo telefone </w:t>
       </w:r>
       <w:r>
         <w:rPr>
@@ -861,312 +981,58 @@
     </w:p>
     <w:p>
       <w:pPr>
+        <w:pStyle w:val="Heading3"/>
+        <w:widowControl w:val="0"/>
+        <w:spacing w:after="0" w:before="300" w:lineRule="auto"/>
+        <w:ind w:left="1440" w:right="5.669291338583093" w:firstLine="720"/>
+        <w:rPr>
+          <w:b w:val="0"/>
+          <w:color w:val="ffffff"/>
+          <w:sz w:val="22"/>
+          <w:szCs w:val="22"/>
+        </w:rPr>
+      </w:pPr>
+      <w:bookmarkStart w:colFirst="0" w:colLast="0" w:name="_nlubexuilrk" w:id="3"/>
+      <w:bookmarkEnd w:id="3"/>
+      <w:r>
+        <w:rPr>
+          <w:b w:val="0"/>
+          <w:color w:val="ffffff"/>
+          <w:sz w:val="22"/>
+          <w:szCs w:val="22"/>
+          <w:rtl w:val="0"/>
+        </w:rPr>
+        <w:t xml:space="preserve">{{  generate_anchor('signHere', school[“email”])  }}</w:t>
+      </w:r>
+    </w:p>
+    <w:p>
+      <w:pPr>
+        <w:spacing w:line="300" w:lineRule="auto"/>
+        <w:ind w:right="-7.795275590551114"/>
+        <w:jc w:val="center"/>
         <w:rPr/>
       </w:pPr>
       <w:r>
         <w:rPr>
           <w:rtl w:val="0"/>
         </w:rPr>
-      </w:r>
-    </w:p>
-    <w:tbl>
-      <w:tblPr>
-        <w:tblStyle w:val="Table1"/>
-        <w:tblW w:w="9356.0" w:type="dxa"/>
+        <w:t xml:space="preserve">____________________________________________</w:t>
+      </w:r>
+    </w:p>
+    <w:p>
+      <w:pPr>
+        <w:spacing w:line="300" w:lineRule="auto"/>
+        <w:ind w:right="-7.795275590551114"/>
         <w:jc w:val="center"/>
-        <w:tblBorders>
-          <w:top w:color="ffffff" w:space="0" w:sz="8" w:val="single"/>
-          <w:left w:color="ffffff" w:space="0" w:sz="8" w:val="single"/>
-          <w:bottom w:color="ffffff" w:space="0" w:sz="8" w:val="single"/>
-          <w:right w:color="ffffff" w:space="0" w:sz="8" w:val="single"/>
-          <w:insideH w:color="ffffff" w:space="0" w:sz="8" w:val="single"/>
-          <w:insideV w:color="ffffff" w:space="0" w:sz="8" w:val="single"/>
-        </w:tblBorders>
-        <w:tblLayout w:type="fixed"/>
-        <w:tblLook w:val="0600"/>
-      </w:tblPr>
-      <w:tblGrid>
-        <w:gridCol w:w="4678"/>
-        <w:gridCol w:w="4678"/>
-        <w:tblGridChange w:id="0">
-          <w:tblGrid>
-            <w:gridCol w:w="4678"/>
-            <w:gridCol w:w="4678"/>
-          </w:tblGrid>
-        </w:tblGridChange>
-      </w:tblGrid>
-      <w:tr>
-        <w:trPr>
-          <w:trHeight w:val="566.9291338582677" w:hRule="atLeast"/>
-        </w:trPr>
-        <w:tc>
-          <w:tcPr>
-            <w:shd w:fill="auto" w:val="clear"/>
-            <w:tcMar>
-              <w:top w:w="56.69291338582678" w:type="dxa"/>
-              <w:left w:w="56.69291338582678" w:type="dxa"/>
-              <w:bottom w:w="56.69291338582678" w:type="dxa"/>
-              <w:right w:w="56.69291338582678" w:type="dxa"/>
-            </w:tcMar>
-            <w:vAlign w:val="top"/>
-          </w:tcPr>
-          <w:p>
-            <w:pPr>
-              <w:keepNext w:val="0"/>
-              <w:keepLines w:val="0"/>
-              <w:widowControl w:val="0"/>
-              <w:pBdr>
-                <w:top w:space="0" w:sz="0" w:val="nil"/>
-                <w:left w:space="0" w:sz="0" w:val="nil"/>
-                <w:bottom w:space="0" w:sz="0" w:val="nil"/>
-                <w:right w:space="0" w:sz="0" w:val="nil"/>
-                <w:between w:space="0" w:sz="0" w:val="nil"/>
-              </w:pBdr>
-              <w:shd w:fill="auto" w:val="clear"/>
-              <w:spacing w:after="0" w:before="0" w:line="240" w:lineRule="auto"/>
-              <w:ind w:left="0" w:right="0" w:firstLine="0"/>
-              <w:jc w:val="center"/>
-              <w:rPr/>
-            </w:pPr>
-            <w:r>
-              <w:rPr>
-                <w:rtl w:val="0"/>
-              </w:rPr>
-              <w:t xml:space="preserve">_______________________________</w:t>
-            </w:r>
-          </w:p>
-          <w:p>
-            <w:pPr>
-              <w:keepNext w:val="0"/>
-              <w:keepLines w:val="0"/>
-              <w:widowControl w:val="0"/>
-              <w:pBdr>
-                <w:top w:space="0" w:sz="0" w:val="nil"/>
-                <w:left w:space="0" w:sz="0" w:val="nil"/>
-                <w:bottom w:space="0" w:sz="0" w:val="nil"/>
-                <w:right w:space="0" w:sz="0" w:val="nil"/>
-                <w:between w:space="0" w:sz="0" w:val="nil"/>
-              </w:pBdr>
-              <w:shd w:fill="auto" w:val="clear"/>
-              <w:spacing w:after="0" w:before="0" w:line="240" w:lineRule="auto"/>
-              <w:ind w:left="0" w:right="0" w:firstLine="0"/>
-              <w:jc w:val="center"/>
-              <w:rPr>
-                <w:b w:val="1"/>
-              </w:rPr>
-            </w:pPr>
-            <w:r>
-              <w:rPr>
-                <w:rtl w:val="0"/>
-              </w:rPr>
-            </w:r>
-          </w:p>
-          <w:p>
-            <w:pPr>
-              <w:keepNext w:val="0"/>
-              <w:keepLines w:val="0"/>
-              <w:widowControl w:val="0"/>
-              <w:pBdr>
-                <w:top w:space="0" w:sz="0" w:val="nil"/>
-                <w:left w:space="0" w:sz="0" w:val="nil"/>
-                <w:bottom w:space="0" w:sz="0" w:val="nil"/>
-                <w:right w:space="0" w:sz="0" w:val="nil"/>
-                <w:between w:space="0" w:sz="0" w:val="nil"/>
-              </w:pBdr>
-              <w:shd w:fill="auto" w:val="clear"/>
-              <w:spacing w:after="0" w:before="0" w:line="240" w:lineRule="auto"/>
-              <w:ind w:left="0" w:right="0" w:firstLine="0"/>
-              <w:jc w:val="center"/>
-              <w:rPr>
-                <w:b w:val="1"/>
-              </w:rPr>
-            </w:pPr>
-            <w:r>
-              <w:rPr>
-                <w:b w:val="1"/>
-                <w:rtl w:val="0"/>
-              </w:rPr>
-              <w:t xml:space="preserve">Pedro Guimarães Neto</w:t>
-            </w:r>
-          </w:p>
-        </w:tc>
-        <w:tc>
-          <w:tcPr>
-            <w:shd w:fill="auto" w:val="clear"/>
-            <w:tcMar>
-              <w:top w:w="56.69291338582678" w:type="dxa"/>
-              <w:left w:w="56.69291338582678" w:type="dxa"/>
-              <w:bottom w:w="56.69291338582678" w:type="dxa"/>
-              <w:right w:w="56.69291338582678" w:type="dxa"/>
-            </w:tcMar>
-            <w:vAlign w:val="top"/>
-          </w:tcPr>
-          <w:p>
-            <w:pPr>
-              <w:widowControl w:val="0"/>
-              <w:jc w:val="center"/>
-              <w:rPr>
-                <w:b w:val="1"/>
-              </w:rPr>
-            </w:pPr>
-            <w:r>
-              <w:rPr>
-                <w:rtl w:val="0"/>
-              </w:rPr>
-              <w:t xml:space="preserve">_______________________________</w:t>
-            </w:r>
-            <w:r>
-              <w:rPr>
-                <w:rtl w:val="0"/>
-              </w:rPr>
-            </w:r>
-          </w:p>
-          <w:p>
-            <w:pPr>
-              <w:keepNext w:val="0"/>
-              <w:keepLines w:val="0"/>
-              <w:widowControl w:val="0"/>
-              <w:pBdr>
-                <w:top w:space="0" w:sz="0" w:val="nil"/>
-                <w:left w:space="0" w:sz="0" w:val="nil"/>
-                <w:bottom w:space="0" w:sz="0" w:val="nil"/>
-                <w:right w:space="0" w:sz="0" w:val="nil"/>
-                <w:between w:space="0" w:sz="0" w:val="nil"/>
-              </w:pBdr>
-              <w:shd w:fill="auto" w:val="clear"/>
-              <w:spacing w:after="0" w:before="0" w:line="240" w:lineRule="auto"/>
-              <w:ind w:left="0" w:right="0" w:firstLine="0"/>
-              <w:jc w:val="center"/>
-              <w:rPr>
-                <w:b w:val="1"/>
-              </w:rPr>
-            </w:pPr>
-            <w:r>
-              <w:rPr>
-                <w:rtl w:val="0"/>
-              </w:rPr>
-            </w:r>
-          </w:p>
-          <w:p>
-            <w:pPr>
-              <w:keepNext w:val="0"/>
-              <w:keepLines w:val="0"/>
-              <w:widowControl w:val="0"/>
-              <w:pBdr>
-                <w:top w:space="0" w:sz="0" w:val="nil"/>
-                <w:left w:space="0" w:sz="0" w:val="nil"/>
-                <w:bottom w:space="0" w:sz="0" w:val="nil"/>
-                <w:right w:space="0" w:sz="0" w:val="nil"/>
-                <w:between w:space="0" w:sz="0" w:val="nil"/>
-              </w:pBdr>
-              <w:shd w:fill="auto" w:val="clear"/>
-              <w:spacing w:after="0" w:before="0" w:line="240" w:lineRule="auto"/>
-              <w:ind w:left="0" w:right="0" w:firstLine="0"/>
-              <w:jc w:val="center"/>
-              <w:rPr>
-                <w:b w:val="1"/>
-              </w:rPr>
-            </w:pPr>
-            <w:r>
-              <w:rPr>
-                <w:b w:val="1"/>
-                <w:rtl w:val="0"/>
-              </w:rPr>
-              <w:t xml:space="preserve">Isabela Carolina Costa Barbosa</w:t>
-            </w:r>
-          </w:p>
-        </w:tc>
-      </w:tr>
-      <w:tr>
-        <w:trPr>
-          <w:trHeight w:val="566.9291338582677" w:hRule="atLeast"/>
-        </w:trPr>
-        <w:tc>
-          <w:tcPr>
-            <w:shd w:fill="auto" w:val="clear"/>
-            <w:tcMar>
-              <w:top w:w="56.69291338582678" w:type="dxa"/>
-              <w:left w:w="56.69291338582678" w:type="dxa"/>
-              <w:bottom w:w="56.69291338582678" w:type="dxa"/>
-              <w:right w:w="56.69291338582678" w:type="dxa"/>
-            </w:tcMar>
-            <w:vAlign w:val="top"/>
-          </w:tcPr>
-          <w:p>
-            <w:pPr>
-              <w:keepNext w:val="0"/>
-              <w:keepLines w:val="0"/>
-              <w:widowControl w:val="0"/>
-              <w:pBdr>
-                <w:top w:space="0" w:sz="0" w:val="nil"/>
-                <w:left w:space="0" w:sz="0" w:val="nil"/>
-                <w:bottom w:space="0" w:sz="0" w:val="nil"/>
-                <w:right w:space="0" w:sz="0" w:val="nil"/>
-                <w:between w:space="0" w:sz="0" w:val="nil"/>
-              </w:pBdr>
-              <w:shd w:fill="auto" w:val="clear"/>
-              <w:spacing w:after="0" w:before="0" w:line="240" w:lineRule="auto"/>
-              <w:ind w:left="0" w:right="0" w:firstLine="0"/>
-              <w:jc w:val="center"/>
-              <w:rPr>
-                <w:b w:val="1"/>
-              </w:rPr>
-            </w:pPr>
-            <w:r>
-              <w:rPr>
-                <w:b w:val="1"/>
-                <w:rtl w:val="0"/>
-              </w:rPr>
-              <w:t xml:space="preserve">OAB/MG 101.430</w:t>
-            </w:r>
-          </w:p>
-        </w:tc>
-        <w:tc>
-          <w:tcPr>
-            <w:shd w:fill="auto" w:val="clear"/>
-            <w:tcMar>
-              <w:top w:w="56.69291338582678" w:type="dxa"/>
-              <w:left w:w="56.69291338582678" w:type="dxa"/>
-              <w:bottom w:w="56.69291338582678" w:type="dxa"/>
-              <w:right w:w="56.69291338582678" w:type="dxa"/>
-            </w:tcMar>
-            <w:vAlign w:val="top"/>
-          </w:tcPr>
-          <w:p>
-            <w:pPr>
-              <w:keepNext w:val="0"/>
-              <w:keepLines w:val="0"/>
-              <w:widowControl w:val="0"/>
-              <w:pBdr>
-                <w:top w:space="0" w:sz="0" w:val="nil"/>
-                <w:left w:space="0" w:sz="0" w:val="nil"/>
-                <w:bottom w:space="0" w:sz="0" w:val="nil"/>
-                <w:right w:space="0" w:sz="0" w:val="nil"/>
-                <w:between w:space="0" w:sz="0" w:val="nil"/>
-              </w:pBdr>
-              <w:shd w:fill="auto" w:val="clear"/>
-              <w:spacing w:after="0" w:before="0" w:line="240" w:lineRule="auto"/>
-              <w:ind w:left="0" w:right="0" w:firstLine="0"/>
-              <w:jc w:val="center"/>
-              <w:rPr>
-                <w:b w:val="1"/>
-              </w:rPr>
-            </w:pPr>
-            <w:r>
-              <w:rPr>
-                <w:b w:val="1"/>
-                <w:rtl w:val="0"/>
-              </w:rPr>
-              <w:t xml:space="preserve">OAB/MG 173.881</w:t>
-            </w:r>
-          </w:p>
-        </w:tc>
-      </w:tr>
-    </w:tbl>
-    <w:p>
-      <w:pPr>
         <w:rPr/>
       </w:pPr>
+      <w:r>
+        <w:rPr>
+          <w:b w:val="1"/>
+          <w:rtl w:val="0"/>
+        </w:rPr>
+        <w:t xml:space="preserve">{{ school[“legal_name”] | upper }}</w:t>
+      </w:r>
       <w:r>
         <w:rPr>
           <w:rtl w:val="0"/>
@@ -1395,55 +1261,6 @@
       <w:sz w:val="48"/>
       <w:szCs w:val="48"/>
     </w:rPr>
-  </w:style>
-  <w:style w:type="table" w:styleId="Table1">
-    <w:basedOn w:val="TableNormal"/>
-    <w:tblPr>
-      <w:tblStyleRowBandSize w:val="1"/>
-      <w:tblStyleColBandSize w:val="1"/>
-      <w:tblCellMar>
-        <w:top w:w="100.0" w:type="dxa"/>
-        <w:left w:w="100.0" w:type="dxa"/>
-        <w:bottom w:w="100.0" w:type="dxa"/>
-        <w:right w:w="100.0" w:type="dxa"/>
-      </w:tblCellMar>
-    </w:tblPr>
-    <w:tblStylePr w:type="band1Horz">
-      <w:tcPr/>
-    </w:tblStylePr>
-    <w:tblStylePr w:type="band1Vert">
-      <w:tcPr/>
-    </w:tblStylePr>
-    <w:tblStylePr w:type="band2Horz">
-      <w:tcPr/>
-    </w:tblStylePr>
-    <w:tblStylePr w:type="band2Vert">
-      <w:tcPr/>
-    </w:tblStylePr>
-    <w:tblStylePr w:type="firstCol">
-      <w:tcPr/>
-    </w:tblStylePr>
-    <w:tblStylePr w:type="firstRow">
-      <w:tcPr/>
-    </w:tblStylePr>
-    <w:tblStylePr w:type="lastCol">
-      <w:tcPr/>
-    </w:tblStylePr>
-    <w:tblStylePr w:type="lastRow">
-      <w:tcPr/>
-    </w:tblStylePr>
-    <w:tblStylePr w:type="neCell">
-      <w:tcPr/>
-    </w:tblStylePr>
-    <w:tblStylePr w:type="nwCell">
-      <w:tcPr/>
-    </w:tblStylePr>
-    <w:tblStylePr w:type="seCell">
-      <w:tcPr/>
-    </w:tblStylePr>
-    <w:tblStylePr w:type="swCell">
-      <w:tcPr/>
-    </w:tblStylePr>
   </w:style>
 </w:styles>
 </file>

</xml_diff>